<commit_message>
modified:   sources/skeleton.docx 	modified:   warrantBuilderQT.py
</commit_message>
<xml_diff>
--- a/output/-warrant.docx
+++ b/output/-warrant.docx
@@ -175,7 +175,7 @@
     </w:p>
     <w:p>
       <w:r>
-        <w:t xml:space="preserve">Tue Sep 24 2024</w:t>
+        <w:t xml:space="preserve">Sun Sep 1 2024</w:t>
       </w:r>
     </w:p>
     <w:p>
@@ -190,7 +190,37 @@
     </w:p>
     <w:p>
       <w:r>
-        <w:t xml:space="preserve">Tue Sep 24 2024</w:t>
+        <w:t xml:space="preserve">Mon Sep 23 2024</w:t>
+      </w:r>
+    </w:p>
+    <w:p>
+      <w:r>
+        <w:t>--------------------------------------------------------------------------------</w:t>
+      </w:r>
+    </w:p>
+    <w:p>
+      <w:r>
+        <w:t>Date 1 day:</w:t>
+      </w:r>
+    </w:p>
+    <w:p>
+      <w:r>
+        <w:t xml:space="preserve">1st</w:t>
+      </w:r>
+    </w:p>
+    <w:p>
+      <w:r>
+        <w:t>--------------------------------------------------------------------------------</w:t>
+      </w:r>
+    </w:p>
+    <w:p>
+      <w:r>
+        <w:t>Date 2 day:</w:t>
+      </w:r>
+    </w:p>
+    <w:p>
+      <w:r>
+        <w:t xml:space="preserve">23rd</w:t>
       </w:r>
     </w:p>
     <w:p>
@@ -220,7 +250,7 @@
     </w:p>
     <w:p>
       <w:r>
-        <w:t xml:space="preserve"/>
+        <w:t xml:space="preserve">Were stolen or embezzled</w:t>
       </w:r>
     </w:p>
     <w:p>
@@ -265,6 +295,7 @@
     </w:p>
     <w:p>
       <w:r>
+        <w:lastRenderedPageBreak/>
         <w:t xml:space="preserve"/>
       </w:r>
     </w:p>

</xml_diff>

<commit_message>
modified:   warrantBuilderQT.py 	deleted:    output/-warrant.docx 	deleted:    output/~$arrant.docx 	deleted:    sources/~$eleton.docx
</commit_message>
<xml_diff>
--- a/output/-warrant.docx
+++ b/output/-warrant.docx
@@ -307,7 +307,7 @@
           <w:sz w:val="24"/>
           <w:szCs w:val="24"/>
         </w:rPr>
-        <w:t xml:space="preserve">Ofc.  , being duly sworn</w:t>
+        <w:t xml:space="preserve">Ofc.  F.Cook V208, being duly sworn</w:t>
       </w:r>
       <w:r>
         <w:rPr>
@@ -640,7 +640,7 @@
           <w:sz w:val="24"/>
           <w:szCs w:val="24"/>
         </w:rPr>
-        <w:t xml:space="preserve">Ofc.  , your affiant, am a police officer with the Oro Valley Police Department. I have been a police officer for  years</w:t>
+        <w:t xml:space="preserve">Ofc.  F.Cook V208, your affiant, am a police officer with the Oro Valley Police Department. I have been a police officer for 17 years</w:t>
       </w:r>
       <w:r>
         <w:rPr>
@@ -749,7 +749,7 @@
           <w:sz w:val="24"/>
           <w:szCs w:val="24"/>
         </w:rPr>
-        <w:t xml:space="preserve">on September 25th, 2024,</w:t>
+        <w:t xml:space="preserve">on September 11th, 2024,</w:t>
       </w:r>
       <w:r>
         <w:rPr>
@@ -901,8 +901,6 @@
           <w:sz w:val="24"/>
           <w:szCs w:val="24"/>
         </w:rPr>
-        <w:t xml:space="preserve">In the Daytime, excluding the time period between 10pm and 6:30am.</w:t>
-        <w:br/>
         <w:t xml:space="preserve"/>
       </w:r>
       <w:r>
@@ -913,11 +911,7 @@
           <w:sz w:val="24"/>
           <w:szCs w:val="24"/>
         </w:rPr>
-        <w:t xml:space="preserve">In the night time for the following reason(s):</w:t>
-        <w:br/>
         <w:t xml:space="preserve"/>
-        <w:br/>
-        <w:t xml:space="preserve">im tired</w:t>
       </w:r>
     </w:p>
     <w:p>
@@ -952,7 +946,7 @@
           <w:sz w:val="24"/>
           <w:szCs w:val="24"/>
         </w:rPr>
-        <w:t xml:space="preserve">25th day of September</w:t>
+        <w:t xml:space="preserve">26th day of September</w:t>
       </w:r>
       <w:r>
         <w:rPr>
@@ -1064,7 +1058,7 @@
                 <w:sz w:val="24"/>
                 <w:szCs w:val="24"/>
               </w:rPr>
-              <w:t xml:space="preserve">Ofc.  </w:t>
+              <w:t xml:space="preserve">Ofc.  F.Cook V208</w:t>
             </w:r>
           </w:p>
           <w:p>
@@ -1678,7 +1672,7 @@
           <w:sz w:val="24"/>
           <w:szCs w:val="24"/>
         </w:rPr>
-        <w:t xml:space="preserve">Ofc.  .  I am satisfied that there is probable cause to believe that:</w:t>
+        <w:t xml:space="preserve">Ofc.  F.Cook V208.  I am satisfied that there is probable cause to believe that:</w:t>
       </w:r>
     </w:p>
     <w:tbl>
@@ -2078,7 +2072,7 @@
           <w:sz w:val="24"/>
           <w:szCs w:val="24"/>
         </w:rPr>
-        <w:t xml:space="preserve">on September 25th, 2024, in the county of Pima, state of Arizona.</w:t>
+        <w:t xml:space="preserve">on September 11th, 2024, in the county of Pima, state of Arizona.</w:t>
       </w:r>
     </w:p>
     <w:p>
@@ -2116,8 +2110,6 @@
           <w:sz w:val="24"/>
           <w:szCs w:val="24"/>
         </w:rPr>
-        <w:t xml:space="preserve">In the Daytime, excluding the time period between 10pm and 6:30am.</w:t>
-        <w:br/>
         <w:t xml:space="preserve"/>
       </w:r>
       <w:r>
@@ -2126,8 +2118,6 @@
           <w:sz w:val="24"/>
           <w:szCs w:val="24"/>
         </w:rPr>
-        <w:t xml:space="preserve">In the night time, good cause having been shown.</w:t>
-        <w:br/>
         <w:t xml:space="preserve"/>
       </w:r>
     </w:p>
@@ -2218,7 +2208,7 @@
           <w:sz w:val="24"/>
           <w:szCs w:val="24"/>
         </w:rPr>
-        <w:t xml:space="preserve">25th day of September</w:t>
+        <w:t xml:space="preserve">26th day of September</w:t>
       </w:r>
       <w:r>
         <w:rPr>
@@ -2346,7 +2336,7 @@
                 <w:sz w:val="24"/>
                 <w:szCs w:val="24"/>
               </w:rPr>
-              <w:t xml:space="preserve">Ofc.  </w:t>
+              <w:t xml:space="preserve">Ofc.  F.Cook V208</w:t>
             </w:r>
           </w:p>
           <w:p>

</xml_diff>